<commit_message>
Add User Guide chapters for new features.
</commit_message>
<xml_diff>
--- a/webapp/static/user_guide/creating_new_documents.docx
+++ b/webapp/static/user_guide/creating_new_documents.docx
@@ -31,10 +31,7 @@
         <w:ind w:left="-5" w:right="27"/>
       </w:pPr>
       <w:r>
-        <w:t xml:space="preserve">ezEML </w:t>
-      </w:r>
-      <w:r>
-        <w:t xml:space="preserve">provides several ways to create new EML documents: </w:t>
+        <w:t xml:space="preserve">ezEML provides several ways to create new EML documents: </w:t>
       </w:r>
     </w:p>
     <w:p>
@@ -79,10 +76,7 @@
         <w:ind w:right="27"/>
       </w:pPr>
       <w:r>
-        <w:t>from a template</w:t>
-      </w:r>
-      <w:r>
-        <w:t xml:space="preserve">. </w:t>
+        <w:t xml:space="preserve">from a template. </w:t>
       </w:r>
     </w:p>
     <w:p>
@@ -139,13 +133,7 @@
         <w:rPr>
           <w:sz w:val="32"/>
         </w:rPr>
-        <w:t>Creating a New EML Document</w:t>
-      </w:r>
-      <w:r>
-        <w:rPr>
-          <w:sz w:val="32"/>
-        </w:rPr>
-        <w:t xml:space="preserve"> f</w:t>
+        <w:t>Creating a New EML Document f</w:t>
       </w:r>
       <w:r>
         <w:rPr>
@@ -188,6 +176,9 @@
         <w:ind w:left="-5" w:right="27"/>
       </w:pPr>
       <w:r>
+        <w:rPr>
+          <w:noProof/>
+        </w:rPr>
         <w:drawing>
           <wp:inline distT="0" distB="0" distL="0" distR="0" wp14:anchorId="0037294E" wp14:editId="5F38369A">
             <wp:extent cx="4546600" cy="2082800"/>
@@ -265,13 +256,7 @@
         <w:rPr>
           <w:sz w:val="32"/>
         </w:rPr>
-        <w:t xml:space="preserve">Creating a New EML Document </w:t>
-      </w:r>
-      <w:r>
-        <w:rPr>
-          <w:sz w:val="32"/>
-        </w:rPr>
-        <w:t>from</w:t>
+        <w:t>Creating a New EML Document from</w:t>
       </w:r>
       <w:r>
         <w:rPr>
@@ -350,6 +335,9 @@
         <w:ind w:left="-5" w:right="27"/>
       </w:pPr>
       <w:r>
+        <w:rPr>
+          <w:noProof/>
+        </w:rPr>
         <w:lastRenderedPageBreak/>
         <w:drawing>
           <wp:inline distT="0" distB="0" distL="0" distR="0" wp14:anchorId="70ECEFC4" wp14:editId="4CB73853">
@@ -421,6 +409,9 @@
         <w:ind w:left="0" w:right="27" w:firstLine="0"/>
       </w:pPr>
       <w:r>
+        <w:rPr>
+          <w:noProof/>
+        </w:rPr>
         <w:drawing>
           <wp:inline distT="0" distB="0" distL="0" distR="0" wp14:anchorId="37C051BF" wp14:editId="680CCEEC">
             <wp:extent cx="4495800" cy="1689100"/>
@@ -500,32 +491,26 @@
         <w:rPr>
           <w:sz w:val="32"/>
         </w:rPr>
-        <w:t>Creating a New EML Document</w:t>
-      </w:r>
-      <w:r>
-        <w:rPr>
-          <w:sz w:val="32"/>
-        </w:rPr>
-        <w:t xml:space="preserve"> from a Template</w:t>
-      </w:r>
-    </w:p>
-    <w:p>
-      <w:pPr>
-        <w:ind w:left="-5" w:right="27"/>
-      </w:pPr>
-    </w:p>
-    <w:p>
-      <w:pPr>
-        <w:ind w:left="-5" w:right="27"/>
-      </w:pPr>
-      <w:r>
-        <w:t xml:space="preserve">A particular research site or organization may find it useful to create templates that can serve as starting points for EML documents </w:t>
-      </w:r>
-      <w:r>
-        <w:t xml:space="preserve">to be </w:t>
-      </w:r>
-      <w:r>
-        <w:t xml:space="preserve">created by anyone in the organization. Such templates </w:t>
+        <w:t>Creating a New EML Document from a Template</w:t>
+      </w:r>
+    </w:p>
+    <w:p>
+      <w:pPr>
+        <w:ind w:left="-5" w:right="27"/>
+      </w:pPr>
+    </w:p>
+    <w:p>
+      <w:pPr>
+        <w:ind w:left="-5" w:right="27"/>
+      </w:pPr>
+      <w:r>
+        <w:t xml:space="preserve">A particular research site or organization may find it useful to create templates that can serve as starting points for EML documents created by </w:t>
+      </w:r>
+      <w:r>
+        <w:t>people</w:t>
+      </w:r>
+      <w:r>
+        <w:t xml:space="preserve"> in the organization. Such templates </w:t>
       </w:r>
       <w:r>
         <w:t>reside</w:t>
@@ -607,10 +592,10 @@
         <w:t>template</w:t>
       </w:r>
       <w:r>
-        <w:t xml:space="preserve">. This saves work, </w:t>
-      </w:r>
-      <w:r>
-        <w:t>but</w:t>
+        <w:t>. This saves work,</w:t>
+      </w:r>
+      <w:r>
+        <w:t xml:space="preserve"> and</w:t>
       </w:r>
       <w:r>
         <w:t xml:space="preserve"> it</w:t>
@@ -632,440 +617,23 @@
         <w:ind w:left="-5" w:right="27"/>
       </w:pPr>
       <w:r>
-        <w:t xml:space="preserve">To create a new EML document from a template, select </w:t>
+        <w:t xml:space="preserve">To learn more about creating an EML document from a template, see the chapter </w:t>
       </w:r>
       <w:r>
         <w:rPr>
           <w:b/>
           <w:bCs/>
         </w:rPr>
-        <w:t>New from Template…</w:t>
-      </w:r>
-      <w:r>
-        <w:t xml:space="preserve"> from the </w:t>
-      </w:r>
-      <w:r>
-        <w:t>EML Documents drop-down</w:t>
-      </w:r>
-      <w:r>
-        <w:t xml:space="preserve"> list. This takes you to a page where you select the desired template. Templates are organized in a folder structure defined by their creators. </w:t>
-      </w:r>
-      <w:r>
-        <w:t>The folder structure shown below is hypothetical, for demonstration purposes.</w:t>
-      </w:r>
-    </w:p>
-    <w:p>
-      <w:pPr>
-        <w:ind w:left="-5" w:right="27"/>
-      </w:pPr>
-    </w:p>
-    <w:p>
-      <w:pPr>
-        <w:ind w:left="-5" w:right="27"/>
-      </w:pPr>
-      <w:r>
-        <w:t xml:space="preserve">Let’s suppose that </w:t>
-      </w:r>
-      <w:r>
-        <w:t xml:space="preserve">all templates are under a root folder called </w:t>
-      </w:r>
-      <w:r>
-        <w:t>LTER</w:t>
-      </w:r>
-      <w:r>
-        <w:t xml:space="preserve">. Then when you select </w:t>
-      </w:r>
-      <w:r>
-        <w:rPr>
-          <w:b/>
-          <w:bCs/>
-        </w:rPr>
-        <w:t>New from Template…</w:t>
-      </w:r>
-      <w:r>
-        <w:t xml:space="preserve"> you will see a page that looks like this:</w:t>
-      </w:r>
-    </w:p>
-    <w:p>
-      <w:pPr>
-        <w:ind w:left="-5" w:right="27"/>
-      </w:pPr>
-      <w:r>
-        <w:drawing>
-          <wp:inline distT="0" distB="0" distL="0" distR="0" wp14:anchorId="12B14E15" wp14:editId="370D498E">
-            <wp:extent cx="3848100" cy="1803400"/>
-            <wp:effectExtent l="0" t="0" r="0" b="0"/>
-            <wp:docPr id="5" name="Picture 5" descr="Graphical user interface, text, application, chat or text message, email&#10;&#10;Description automatically generated"/>
-            <wp:cNvGraphicFramePr>
-              <a:graphicFrameLocks xmlns:a="http://schemas.openxmlformats.org/drawingml/2006/main" noChangeAspect="1"/>
-            </wp:cNvGraphicFramePr>
-            <a:graphic xmlns:a="http://schemas.openxmlformats.org/drawingml/2006/main">
-              <a:graphicData uri="http://schemas.openxmlformats.org/drawingml/2006/picture">
-                <pic:pic xmlns:pic="http://schemas.openxmlformats.org/drawingml/2006/picture">
-                  <pic:nvPicPr>
-                    <pic:cNvPr id="5" name="Picture 5" descr="Graphical user interface, text, application, chat or text message, email&#10;&#10;Description automatically generated"/>
-                    <pic:cNvPicPr/>
-                  </pic:nvPicPr>
-                  <pic:blipFill>
-                    <a:blip r:embed="rId8"/>
-                    <a:stretch>
-                      <a:fillRect/>
-                    </a:stretch>
-                  </pic:blipFill>
-                  <pic:spPr>
-                    <a:xfrm>
-                      <a:off x="0" y="0"/>
-                      <a:ext cx="3848100" cy="1803400"/>
-                    </a:xfrm>
-                    <a:prstGeom prst="rect">
-                      <a:avLst/>
-                    </a:prstGeom>
-                  </pic:spPr>
-                </pic:pic>
-              </a:graphicData>
-            </a:graphic>
-          </wp:inline>
-        </w:drawing>
-      </w:r>
-    </w:p>
-    <w:p>
-      <w:pPr>
-        <w:ind w:left="-5" w:right="27"/>
-      </w:pPr>
-      <w:r>
-        <w:t>To expand the LTER folder, click its name (not the icon). This might bring up a page like:</w:t>
-      </w:r>
-    </w:p>
-    <w:p>
-      <w:pPr>
-        <w:ind w:left="-5" w:right="27"/>
-      </w:pPr>
-      <w:r>
-        <w:drawing>
-          <wp:inline distT="0" distB="0" distL="0" distR="0" wp14:anchorId="5B0509FA" wp14:editId="6B5CAF95">
-            <wp:extent cx="3987800" cy="2514600"/>
-            <wp:effectExtent l="0" t="0" r="0" b="0"/>
-            <wp:docPr id="6" name="Picture 6" descr="Graphical user interface, text, application&#10;&#10;Description automatically generated"/>
-            <wp:cNvGraphicFramePr>
-              <a:graphicFrameLocks xmlns:a="http://schemas.openxmlformats.org/drawingml/2006/main" noChangeAspect="1"/>
-            </wp:cNvGraphicFramePr>
-            <a:graphic xmlns:a="http://schemas.openxmlformats.org/drawingml/2006/main">
-              <a:graphicData uri="http://schemas.openxmlformats.org/drawingml/2006/picture">
-                <pic:pic xmlns:pic="http://schemas.openxmlformats.org/drawingml/2006/picture">
-                  <pic:nvPicPr>
-                    <pic:cNvPr id="6" name="Picture 6" descr="Graphical user interface, text, application&#10;&#10;Description automatically generated"/>
-                    <pic:cNvPicPr/>
-                  </pic:nvPicPr>
-                  <pic:blipFill>
-                    <a:blip r:embed="rId9"/>
-                    <a:stretch>
-                      <a:fillRect/>
-                    </a:stretch>
-                  </pic:blipFill>
-                  <pic:spPr>
-                    <a:xfrm>
-                      <a:off x="0" y="0"/>
-                      <a:ext cx="3987800" cy="2514600"/>
-                    </a:xfrm>
-                    <a:prstGeom prst="rect">
-                      <a:avLst/>
-                    </a:prstGeom>
-                  </pic:spPr>
-                </pic:pic>
-              </a:graphicData>
-            </a:graphic>
-          </wp:inline>
-        </w:drawing>
-      </w:r>
-    </w:p>
-    <w:p>
-      <w:pPr>
-        <w:ind w:left="-5" w:right="27"/>
-      </w:pPr>
-      <w:r>
-        <w:t>Clicking our way through the folder hierarchy</w:t>
-      </w:r>
-      <w:r>
-        <w:t xml:space="preserve"> in this way</w:t>
-      </w:r>
-      <w:r>
-        <w:t>, we arrive at something like:</w:t>
-      </w:r>
-    </w:p>
-    <w:p>
-      <w:pPr>
-        <w:ind w:left="-5" w:right="27"/>
-      </w:pPr>
-      <w:r>
-        <w:lastRenderedPageBreak/>
-        <w:drawing>
-          <wp:inline distT="0" distB="0" distL="0" distR="0" wp14:anchorId="2962F32D" wp14:editId="5417D5F8">
-            <wp:extent cx="4064000" cy="3048000"/>
-            <wp:effectExtent l="0" t="0" r="0" b="0"/>
-            <wp:docPr id="7" name="Picture 7" descr="Graphical user interface&#10;&#10;Description automatically generated with medium confidence"/>
-            <wp:cNvGraphicFramePr>
-              <a:graphicFrameLocks xmlns:a="http://schemas.openxmlformats.org/drawingml/2006/main" noChangeAspect="1"/>
-            </wp:cNvGraphicFramePr>
-            <a:graphic xmlns:a="http://schemas.openxmlformats.org/drawingml/2006/main">
-              <a:graphicData uri="http://schemas.openxmlformats.org/drawingml/2006/picture">
-                <pic:pic xmlns:pic="http://schemas.openxmlformats.org/drawingml/2006/picture">
-                  <pic:nvPicPr>
-                    <pic:cNvPr id="7" name="Picture 7" descr="Graphical user interface&#10;&#10;Description automatically generated with medium confidence"/>
-                    <pic:cNvPicPr/>
-                  </pic:nvPicPr>
-                  <pic:blipFill>
-                    <a:blip r:embed="rId10"/>
-                    <a:stretch>
-                      <a:fillRect/>
-                    </a:stretch>
-                  </pic:blipFill>
-                  <pic:spPr>
-                    <a:xfrm>
-                      <a:off x="0" y="0"/>
-                      <a:ext cx="4064000" cy="3048000"/>
-                    </a:xfrm>
-                    <a:prstGeom prst="rect">
-                      <a:avLst/>
-                    </a:prstGeom>
-                  </pic:spPr>
-                </pic:pic>
-              </a:graphicData>
-            </a:graphic>
-          </wp:inline>
-        </w:drawing>
-      </w:r>
-    </w:p>
-    <w:p>
-      <w:pPr>
-        <w:ind w:left="-5" w:right="27"/>
-      </w:pPr>
-      <w:r>
-        <w:t xml:space="preserve">The item in blue, </w:t>
-      </w:r>
-      <w:proofErr w:type="spellStart"/>
-      <w:r>
-        <w:rPr>
-          <w:i/>
-          <w:iCs/>
-          <w:color w:val="2F5496" w:themeColor="accent1" w:themeShade="BF"/>
-        </w:rPr>
-        <w:t>NTL_people_sites_template</w:t>
-      </w:r>
-      <w:proofErr w:type="spellEnd"/>
-      <w:r>
-        <w:t xml:space="preserve">, is the name of a template. </w:t>
-      </w:r>
-      <w:r>
-        <w:t>Let’s say</w:t>
-      </w:r>
-      <w:r>
-        <w:t xml:space="preserve"> that’s</w:t>
-      </w:r>
-      <w:r>
-        <w:t xml:space="preserve"> the template we </w:t>
-      </w:r>
-      <w:r>
-        <w:t>want.</w:t>
-      </w:r>
-      <w:r>
-        <w:t xml:space="preserve"> We click it and get:</w:t>
-      </w:r>
-    </w:p>
-    <w:p>
-      <w:pPr>
-        <w:ind w:left="-5" w:right="27"/>
-      </w:pPr>
-      <w:r>
-        <w:drawing>
-          <wp:inline distT="0" distB="0" distL="0" distR="0" wp14:anchorId="393593B3" wp14:editId="5770160A">
-            <wp:extent cx="4013200" cy="3136900"/>
-            <wp:effectExtent l="0" t="0" r="0" b="0"/>
-            <wp:docPr id="8" name="Picture 8" descr="A picture containing graphical user interface&#10;&#10;Description automatically generated"/>
-            <wp:cNvGraphicFramePr>
-              <a:graphicFrameLocks xmlns:a="http://schemas.openxmlformats.org/drawingml/2006/main" noChangeAspect="1"/>
-            </wp:cNvGraphicFramePr>
-            <a:graphic xmlns:a="http://schemas.openxmlformats.org/drawingml/2006/main">
-              <a:graphicData uri="http://schemas.openxmlformats.org/drawingml/2006/picture">
-                <pic:pic xmlns:pic="http://schemas.openxmlformats.org/drawingml/2006/picture">
-                  <pic:nvPicPr>
-                    <pic:cNvPr id="8" name="Picture 8" descr="A picture containing graphical user interface&#10;&#10;Description automatically generated"/>
-                    <pic:cNvPicPr/>
-                  </pic:nvPicPr>
-                  <pic:blipFill>
-                    <a:blip r:embed="rId11"/>
-                    <a:stretch>
-                      <a:fillRect/>
-                    </a:stretch>
-                  </pic:blipFill>
-                  <pic:spPr>
-                    <a:xfrm>
-                      <a:off x="0" y="0"/>
-                      <a:ext cx="4013200" cy="3136900"/>
-                    </a:xfrm>
-                    <a:prstGeom prst="rect">
-                      <a:avLst/>
-                    </a:prstGeom>
-                  </pic:spPr>
-                </pic:pic>
-              </a:graphicData>
-            </a:graphic>
-          </wp:inline>
-        </w:drawing>
-      </w:r>
-    </w:p>
-    <w:p>
-      <w:pPr>
-        <w:ind w:left="-5" w:right="27"/>
-      </w:pPr>
-      <w:r>
-        <w:t xml:space="preserve">Now that </w:t>
-      </w:r>
-      <w:r>
-        <w:t xml:space="preserve">we have selected a template, the </w:t>
-      </w:r>
-      <w:r>
-        <w:rPr>
-          <w:b/>
-          <w:bCs/>
-        </w:rPr>
-        <w:t>OK</w:t>
-      </w:r>
-      <w:r>
-        <w:t xml:space="preserve"> button is activated. Clicking </w:t>
-      </w:r>
-      <w:r>
-        <w:rPr>
-          <w:b/>
-          <w:bCs/>
-        </w:rPr>
-        <w:t>OK</w:t>
-      </w:r>
-      <w:r>
-        <w:t xml:space="preserve"> will take you to</w:t>
-      </w:r>
-      <w:r>
-        <w:t xml:space="preserve"> a page where you enter the name of the document you want to create from the template</w:t>
-      </w:r>
-      <w:r>
-        <w:t>:</w:t>
-      </w:r>
-    </w:p>
-    <w:p>
-      <w:pPr>
-        <w:ind w:left="-5" w:right="27"/>
-      </w:pPr>
-      <w:r>
-        <w:lastRenderedPageBreak/>
-        <w:drawing>
-          <wp:inline distT="0" distB="0" distL="0" distR="0" wp14:anchorId="45D0FF05" wp14:editId="7DD44352">
-            <wp:extent cx="4546600" cy="1905000"/>
-            <wp:effectExtent l="0" t="0" r="0" b="0"/>
-            <wp:docPr id="9" name="Picture 9" descr="Graphical user interface, text, application, email&#10;&#10;Description automatically generated"/>
-            <wp:cNvGraphicFramePr>
-              <a:graphicFrameLocks xmlns:a="http://schemas.openxmlformats.org/drawingml/2006/main" noChangeAspect="1"/>
-            </wp:cNvGraphicFramePr>
-            <a:graphic xmlns:a="http://schemas.openxmlformats.org/drawingml/2006/main">
-              <a:graphicData uri="http://schemas.openxmlformats.org/drawingml/2006/picture">
-                <pic:pic xmlns:pic="http://schemas.openxmlformats.org/drawingml/2006/picture">
-                  <pic:nvPicPr>
-                    <pic:cNvPr id="9" name="Picture 9" descr="Graphical user interface, text, application, email&#10;&#10;Description automatically generated"/>
-                    <pic:cNvPicPr/>
-                  </pic:nvPicPr>
-                  <pic:blipFill>
-                    <a:blip r:embed="rId12"/>
-                    <a:stretch>
-                      <a:fillRect/>
-                    </a:stretch>
-                  </pic:blipFill>
-                  <pic:spPr>
-                    <a:xfrm>
-                      <a:off x="0" y="0"/>
-                      <a:ext cx="4546600" cy="1905000"/>
-                    </a:xfrm>
-                    <a:prstGeom prst="rect">
-                      <a:avLst/>
-                    </a:prstGeom>
-                  </pic:spPr>
-                </pic:pic>
-              </a:graphicData>
-            </a:graphic>
-          </wp:inline>
-        </w:drawing>
-      </w:r>
-    </w:p>
-    <w:p>
-      <w:pPr>
-        <w:ind w:left="-5" w:right="27"/>
-      </w:pPr>
-    </w:p>
-    <w:p>
-      <w:pPr>
-        <w:ind w:left="-5" w:right="27"/>
-      </w:pPr>
-      <w:r>
-        <w:t xml:space="preserve">Enter the name of the new document to be created and click </w:t>
-      </w:r>
-      <w:r>
-        <w:rPr>
-          <w:b/>
-          <w:bCs/>
-        </w:rPr>
-        <w:t>Create</w:t>
-      </w:r>
-      <w:r>
-        <w:t xml:space="preserve">. This creates the document, with the template information pre-entered. You can then proceed to edit it in the usual way. In particular, you can delete any items that were in the template that don’t pertain to your specific </w:t>
-      </w:r>
-      <w:r>
-        <w:t>dataset</w:t>
-      </w:r>
-      <w:r>
-        <w:t>.</w:t>
-      </w:r>
-    </w:p>
-    <w:p>
-      <w:pPr>
-        <w:ind w:left="-5" w:right="27"/>
-      </w:pPr>
-    </w:p>
-    <w:p>
-      <w:pPr>
-        <w:ind w:left="-5" w:right="27"/>
-      </w:pPr>
-      <w:r>
-        <w:t xml:space="preserve">If you are a </w:t>
-      </w:r>
-      <w:r>
-        <w:t>data</w:t>
-      </w:r>
-      <w:r>
-        <w:t xml:space="preserve"> manager </w:t>
-      </w:r>
-      <w:r>
-        <w:t>f</w:t>
-      </w:r>
-      <w:r>
-        <w:t xml:space="preserve">or </w:t>
-      </w:r>
-      <w:r>
-        <w:t xml:space="preserve">a site or organization and you would like to create one or more templates for use by your organization, please email EDI at </w:t>
-      </w:r>
-      <w:hyperlink r:id="rId13" w:history="1">
-        <w:r>
-          <w:rPr>
-            <w:rStyle w:val="Hyperlink"/>
-          </w:rPr>
-          <w:t>support@edirespository.org</w:t>
-        </w:r>
-      </w:hyperlink>
-      <w:r>
-        <w:t xml:space="preserve"> for more information. </w:t>
-      </w:r>
-      <w:r>
-        <w:t xml:space="preserve">Templates are just (partial) EML documents; you create them in ezEML like you’d create any EML document. </w:t>
-      </w:r>
-      <w:r>
-        <w:t>You can define any number of templates and organize them in folders as you see fit, but you will need our assistance to get them deployed on the ezEML server.</w:t>
-      </w:r>
+        <w:t>Starting from an ezEML Document Template</w:t>
+      </w:r>
+      <w:r>
+        <w:t xml:space="preserve"> in this User Guide.</w:t>
+      </w:r>
+    </w:p>
+    <w:p>
+      <w:pPr>
+        <w:ind w:left="-5" w:right="27"/>
+      </w:pPr>
     </w:p>
     <w:sectPr>
       <w:pgSz w:w="12240" w:h="15840"/>

</xml_diff>